<commit_message>
log book update for 29/11
</commit_message>
<xml_diff>
--- a/Log.docx
+++ b/Log.docx
@@ -261,7 +261,7 @@
           <w:szCs w:val="24"/>
           <w:rtl w:val="0"/>
         </w:rPr>
-        <w:t xml:space="preserve">Eysteinn: Check out TUI</w:t>
+        <w:t xml:space="preserve">Eysteinn: Create a to-do-list and make a template of design report</w:t>
       </w:r>
     </w:p>
     <w:p>
@@ -326,16 +326,593 @@
           <w:rtl w:val="0"/>
         </w:rPr>
         <w:t xml:space="preserve">Óskar: Checking that Use cases match with functional requirements</w:t>
+      </w:r>
+    </w:p>
+    <w:p>
+      <w:pPr>
+        <w:rPr>
+          <w:sz w:val="24"/>
+          <w:szCs w:val="24"/>
+        </w:rPr>
+      </w:pPr>
+      <w:r>
+        <w:rPr>
+          <w:rtl w:val="0"/>
+        </w:rPr>
+      </w:r>
+    </w:p>
+    <w:p>
+      <w:pPr>
+        <w:rPr>
+          <w:sz w:val="24"/>
+          <w:szCs w:val="24"/>
+        </w:rPr>
+      </w:pPr>
+      <w:r>
+        <w:rPr>
+          <w:rtl w:val="0"/>
+        </w:rPr>
+      </w:r>
+    </w:p>
+    <w:p>
+      <w:pPr>
+        <w:jc w:val="center"/>
+        <w:rPr>
+          <w:sz w:val="24"/>
+          <w:szCs w:val="24"/>
+        </w:rPr>
+      </w:pPr>
+      <w:r>
+        <w:rPr>
+          <w:sz w:val="24"/>
+          <w:szCs w:val="24"/>
+          <w:rtl w:val="0"/>
+        </w:rPr>
+        <w:t xml:space="preserve">End of day report - 27/11/19</w:t>
+      </w:r>
+    </w:p>
+    <w:p>
+      <w:pPr>
+        <w:rPr>
+          <w:sz w:val="24"/>
+          <w:szCs w:val="24"/>
+        </w:rPr>
+      </w:pPr>
+      <w:r>
+        <w:rPr>
+          <w:sz w:val="24"/>
+          <w:szCs w:val="24"/>
+          <w:rtl w:val="0"/>
+        </w:rPr>
+        <w:t xml:space="preserve">Eysteinn: created to do list 50% done and made a template of design report.</w:t>
+      </w:r>
+    </w:p>
+    <w:p>
+      <w:pPr>
+        <w:rPr>
+          <w:sz w:val="24"/>
+          <w:szCs w:val="24"/>
+        </w:rPr>
+      </w:pPr>
+      <w:r>
+        <w:rPr>
+          <w:sz w:val="24"/>
+          <w:szCs w:val="24"/>
+          <w:rtl w:val="0"/>
+        </w:rPr>
+        <w:t xml:space="preserve">Guðmundur: Finished the wire-frame</w:t>
+      </w:r>
+    </w:p>
+    <w:p>
+      <w:pPr>
+        <w:rPr>
+          <w:sz w:val="24"/>
+          <w:szCs w:val="24"/>
+        </w:rPr>
+      </w:pPr>
+      <w:r>
+        <w:rPr>
+          <w:sz w:val="24"/>
+          <w:szCs w:val="24"/>
+          <w:rtl w:val="0"/>
+        </w:rPr>
+        <w:t xml:space="preserve">Garrett: Finished framework for TUI.</w:t>
+      </w:r>
+    </w:p>
+    <w:p>
+      <w:pPr>
+        <w:rPr>
+          <w:sz w:val="24"/>
+          <w:szCs w:val="24"/>
+        </w:rPr>
+      </w:pPr>
+      <w:r>
+        <w:rPr>
+          <w:sz w:val="24"/>
+          <w:szCs w:val="24"/>
+          <w:rtl w:val="0"/>
+        </w:rPr>
+        <w:t xml:space="preserve">Klevis: Finished class diagram</w:t>
+      </w:r>
+    </w:p>
+    <w:p>
+      <w:pPr>
+        <w:rPr>
+          <w:sz w:val="24"/>
+          <w:szCs w:val="24"/>
+        </w:rPr>
+      </w:pPr>
+      <w:r>
+        <w:rPr>
+          <w:sz w:val="24"/>
+          <w:szCs w:val="24"/>
+          <w:rtl w:val="0"/>
+        </w:rPr>
+        <w:t xml:space="preserve">Óskar: Matched Use cases to functional requirements then looked into class diagrams.</w:t>
+      </w:r>
+    </w:p>
+    <w:p>
+      <w:pPr>
+        <w:rPr>
+          <w:sz w:val="24"/>
+          <w:szCs w:val="24"/>
+        </w:rPr>
+      </w:pPr>
+      <w:r>
+        <w:br w:type="page"/>
+      </w:r>
+      <w:r>
+        <w:rPr>
+          <w:rtl w:val="0"/>
+        </w:rPr>
+      </w:r>
+    </w:p>
+    <w:p>
+      <w:pPr>
+        <w:jc w:val="center"/>
+        <w:rPr>
+          <w:sz w:val="24"/>
+          <w:szCs w:val="24"/>
+        </w:rPr>
+      </w:pPr>
+      <w:r>
+        <w:rPr>
+          <w:sz w:val="24"/>
+          <w:szCs w:val="24"/>
+          <w:rtl w:val="0"/>
+        </w:rPr>
+        <w:t xml:space="preserve">Morning Meeting 28/11/19</w:t>
+      </w:r>
+    </w:p>
+    <w:p>
+      <w:pPr>
+        <w:rPr>
+          <w:sz w:val="24"/>
+          <w:szCs w:val="24"/>
+        </w:rPr>
+      </w:pPr>
+      <w:r>
+        <w:rPr>
+          <w:sz w:val="24"/>
+          <w:szCs w:val="24"/>
+          <w:rtl w:val="0"/>
+        </w:rPr>
+        <w:t xml:space="preserve">Eysteinn: Set up the design report, finish to-do-list and write intro for the design report and inquire more information from teachers regarding state diagrams and interviews.</w:t>
+      </w:r>
+    </w:p>
+    <w:p>
+      <w:pPr>
+        <w:rPr>
+          <w:sz w:val="24"/>
+          <w:szCs w:val="24"/>
+        </w:rPr>
+      </w:pPr>
+      <w:r>
+        <w:rPr>
+          <w:sz w:val="24"/>
+          <w:szCs w:val="24"/>
+          <w:rtl w:val="0"/>
+        </w:rPr>
+        <w:t xml:space="preserve">Garrett: Redesigning state diagram, creating shell example for classes in the TUI.   </w:t>
+      </w:r>
+    </w:p>
+    <w:p>
+      <w:pPr>
+        <w:rPr>
+          <w:sz w:val="24"/>
+          <w:szCs w:val="24"/>
+        </w:rPr>
+      </w:pPr>
+      <w:r>
+        <w:rPr>
+          <w:sz w:val="24"/>
+          <w:szCs w:val="24"/>
+          <w:rtl w:val="0"/>
+        </w:rPr>
+        <w:t xml:space="preserve">Guðmundur: Creating the state diagram and starting the design report</w:t>
+      </w:r>
+    </w:p>
+    <w:p>
+      <w:pPr>
+        <w:rPr>
+          <w:sz w:val="24"/>
+          <w:szCs w:val="24"/>
+        </w:rPr>
+      </w:pPr>
+      <w:r>
+        <w:rPr>
+          <w:sz w:val="24"/>
+          <w:szCs w:val="24"/>
+          <w:rtl w:val="0"/>
+        </w:rPr>
+        <w:t xml:space="preserve">Klevis:</w:t>
+      </w:r>
+    </w:p>
+    <w:p>
+      <w:pPr>
+        <w:rPr>
+          <w:sz w:val="24"/>
+          <w:szCs w:val="24"/>
+        </w:rPr>
+      </w:pPr>
+      <w:r>
+        <w:rPr>
+          <w:sz w:val="24"/>
+          <w:szCs w:val="24"/>
+          <w:rtl w:val="0"/>
+        </w:rPr>
+        <w:t xml:space="preserve">Óskar: Continue working on Class Diagrams</w:t>
+      </w:r>
+    </w:p>
+    <w:p>
+      <w:pPr>
+        <w:rPr>
+          <w:sz w:val="24"/>
+          <w:szCs w:val="24"/>
+        </w:rPr>
+      </w:pPr>
+      <w:r>
+        <w:rPr>
+          <w:rtl w:val="0"/>
+        </w:rPr>
+      </w:r>
+    </w:p>
+    <w:p>
+      <w:pPr>
+        <w:jc w:val="center"/>
+        <w:rPr>
+          <w:sz w:val="24"/>
+          <w:szCs w:val="24"/>
+        </w:rPr>
+      </w:pPr>
+      <w:r>
+        <w:rPr>
+          <w:sz w:val="24"/>
+          <w:szCs w:val="24"/>
+          <w:rtl w:val="0"/>
+        </w:rPr>
+        <w:t xml:space="preserve">End of day report - 27/11/19</w:t>
+      </w:r>
+    </w:p>
+    <w:p>
+      <w:pPr>
+        <w:rPr>
+          <w:sz w:val="24"/>
+          <w:szCs w:val="24"/>
+        </w:rPr>
+      </w:pPr>
+      <w:r>
+        <w:rPr>
+          <w:sz w:val="24"/>
+          <w:szCs w:val="24"/>
+          <w:rtl w:val="0"/>
+        </w:rPr>
+        <w:t xml:space="preserve">Eysteinn: I set up the design report, finished to-do-list, made a state diagram for the “Update information” use case and got some interview info (We can test UX with the wireframe)</w:t>
+      </w:r>
+    </w:p>
+    <w:p>
+      <w:pPr>
+        <w:rPr>
+          <w:sz w:val="24"/>
+          <w:szCs w:val="24"/>
+        </w:rPr>
+      </w:pPr>
+      <w:r>
+        <w:rPr>
+          <w:sz w:val="24"/>
+          <w:szCs w:val="24"/>
+          <w:rtl w:val="0"/>
+        </w:rPr>
+        <w:t xml:space="preserve">Garrett: Worked on the logic layer for classes. Misc functionality detailed in versions v_004 -&gt; v_009. Added Changelog.</w:t>
+      </w:r>
+    </w:p>
+    <w:p>
+      <w:pPr>
+        <w:rPr>
+          <w:sz w:val="24"/>
+          <w:szCs w:val="24"/>
+        </w:rPr>
+      </w:pPr>
+      <w:r>
+        <w:rPr>
+          <w:sz w:val="24"/>
+          <w:szCs w:val="24"/>
+          <w:rtl w:val="0"/>
+        </w:rPr>
+        <w:t xml:space="preserve">Guðmundur:</w:t>
+      </w:r>
+    </w:p>
+    <w:p>
+      <w:pPr>
+        <w:rPr>
+          <w:sz w:val="24"/>
+          <w:szCs w:val="24"/>
+        </w:rPr>
+      </w:pPr>
+      <w:r>
+        <w:rPr>
+          <w:sz w:val="24"/>
+          <w:szCs w:val="24"/>
+          <w:rtl w:val="0"/>
+        </w:rPr>
+        <w:t xml:space="preserve">Klevis: working on more state diagrams</w:t>
+      </w:r>
+    </w:p>
+    <w:p>
+      <w:pPr>
+        <w:rPr>
+          <w:sz w:val="24"/>
+          <w:szCs w:val="24"/>
+        </w:rPr>
+      </w:pPr>
+      <w:r>
+        <w:rPr>
+          <w:sz w:val="24"/>
+          <w:szCs w:val="24"/>
+          <w:rtl w:val="0"/>
+        </w:rPr>
+        <w:t xml:space="preserve">Óskar: Class diagram then talked about data-structures</w:t>
+      </w:r>
+      <w:r>
+        <w:br w:type="page"/>
+      </w:r>
+      <w:r>
+        <w:rPr>
+          <w:rtl w:val="0"/>
+        </w:rPr>
+      </w:r>
+    </w:p>
+    <w:p>
+      <w:pPr>
+        <w:jc w:val="center"/>
+        <w:rPr>
+          <w:sz w:val="24"/>
+          <w:szCs w:val="24"/>
+        </w:rPr>
+      </w:pPr>
+      <w:r>
+        <w:rPr>
+          <w:sz w:val="24"/>
+          <w:szCs w:val="24"/>
+          <w:rtl w:val="0"/>
+        </w:rPr>
+        <w:t xml:space="preserve">Morning meeting - 29/11/19</w:t>
+      </w:r>
+    </w:p>
+    <w:p>
+      <w:pPr>
+        <w:rPr>
+          <w:sz w:val="24"/>
+          <w:szCs w:val="24"/>
+        </w:rPr>
+      </w:pPr>
+      <w:r>
+        <w:rPr>
+          <w:sz w:val="24"/>
+          <w:szCs w:val="24"/>
+          <w:rtl w:val="0"/>
+        </w:rPr>
+        <w:t xml:space="preserve">Eysteinn: Create more state diagrams, finish the design report and turn it in.</w:t>
+      </w:r>
+    </w:p>
+    <w:p>
+      <w:pPr>
+        <w:rPr>
+          <w:sz w:val="24"/>
+          <w:szCs w:val="24"/>
+        </w:rPr>
+      </w:pPr>
+      <w:r>
+        <w:rPr>
+          <w:sz w:val="24"/>
+          <w:szCs w:val="24"/>
+          <w:rtl w:val="0"/>
+        </w:rPr>
+        <w:t xml:space="preserve">Garrett: Reformatting data classes, adding initial framework for logic layer.</w:t>
+      </w:r>
+    </w:p>
+    <w:p>
+      <w:pPr>
+        <w:rPr>
+          <w:sz w:val="24"/>
+          <w:szCs w:val="24"/>
+        </w:rPr>
+      </w:pPr>
+      <w:r>
+        <w:rPr>
+          <w:sz w:val="24"/>
+          <w:szCs w:val="24"/>
+          <w:rtl w:val="0"/>
+        </w:rPr>
+        <w:t xml:space="preserve">Guðmundur: Having his tonsils removed</w:t>
+      </w:r>
+    </w:p>
+    <w:p>
+      <w:pPr>
+        <w:rPr>
+          <w:sz w:val="24"/>
+          <w:szCs w:val="24"/>
+        </w:rPr>
+      </w:pPr>
+      <w:r>
+        <w:rPr>
+          <w:sz w:val="24"/>
+          <w:szCs w:val="24"/>
+          <w:rtl w:val="0"/>
+        </w:rPr>
+        <w:t xml:space="preserve">Klevis: Create 2 more state diagrams(update user and create a voyage)</w:t>
+      </w:r>
+    </w:p>
+    <w:p>
+      <w:pPr>
+        <w:rPr>
+          <w:sz w:val="24"/>
+          <w:szCs w:val="24"/>
+        </w:rPr>
+      </w:pPr>
+      <w:r>
+        <w:rPr>
+          <w:sz w:val="24"/>
+          <w:szCs w:val="24"/>
+          <w:rtl w:val="0"/>
+        </w:rPr>
+        <w:t xml:space="preserve">Óskar:</w:t>
+      </w:r>
+    </w:p>
+    <w:p>
+      <w:pPr>
+        <w:rPr>
+          <w:sz w:val="24"/>
+          <w:szCs w:val="24"/>
+        </w:rPr>
+      </w:pPr>
+      <w:r>
+        <w:rPr>
+          <w:rtl w:val="0"/>
+        </w:rPr>
+      </w:r>
+    </w:p>
+    <w:p>
+      <w:pPr>
+        <w:jc w:val="center"/>
+        <w:rPr>
+          <w:sz w:val="24"/>
+          <w:szCs w:val="24"/>
+        </w:rPr>
+      </w:pPr>
+      <w:r>
+        <w:rPr>
+          <w:sz w:val="24"/>
+          <w:szCs w:val="24"/>
+          <w:rtl w:val="0"/>
+        </w:rPr>
+        <w:t xml:space="preserve">End of day report - 29/11/19</w:t>
+      </w:r>
+    </w:p>
+    <w:p>
+      <w:pPr>
+        <w:rPr>
+          <w:sz w:val="24"/>
+          <w:szCs w:val="24"/>
+        </w:rPr>
+      </w:pPr>
+      <w:r>
+        <w:rPr>
+          <w:sz w:val="24"/>
+          <w:szCs w:val="24"/>
+          <w:rtl w:val="0"/>
+        </w:rPr>
+        <w:t xml:space="preserve">Eysteinn: Turned in the design report, made a state diagram.</w:t>
+      </w:r>
+    </w:p>
+    <w:p>
+      <w:pPr>
+        <w:rPr>
+          <w:sz w:val="24"/>
+          <w:szCs w:val="24"/>
+        </w:rPr>
+      </w:pPr>
+      <w:r>
+        <w:rPr>
+          <w:sz w:val="24"/>
+          <w:szCs w:val="24"/>
+          <w:rtl w:val="0"/>
+        </w:rPr>
+        <w:t xml:space="preserve">Garret:</w:t>
+      </w:r>
+    </w:p>
+    <w:p>
+      <w:pPr>
+        <w:rPr>
+          <w:sz w:val="24"/>
+          <w:szCs w:val="24"/>
+        </w:rPr>
+      </w:pPr>
+      <w:r>
+        <w:rPr>
+          <w:sz w:val="24"/>
+          <w:szCs w:val="24"/>
+          <w:rtl w:val="0"/>
+        </w:rPr>
+        <w:t xml:space="preserve">Guðmundur:</w:t>
+      </w:r>
+    </w:p>
+    <w:p>
+      <w:pPr>
+        <w:rPr>
+          <w:sz w:val="24"/>
+          <w:szCs w:val="24"/>
+        </w:rPr>
+      </w:pPr>
+      <w:r>
+        <w:rPr>
+          <w:sz w:val="24"/>
+          <w:szCs w:val="24"/>
+          <w:rtl w:val="0"/>
+        </w:rPr>
+        <w:t xml:space="preserve">Klevis:</w:t>
+      </w:r>
+    </w:p>
+    <w:p>
+      <w:pPr>
+        <w:rPr>
+          <w:sz w:val="24"/>
+          <w:szCs w:val="24"/>
+        </w:rPr>
+      </w:pPr>
+      <w:r>
+        <w:rPr>
+          <w:sz w:val="24"/>
+          <w:szCs w:val="24"/>
+          <w:rtl w:val="0"/>
+        </w:rPr>
+        <w:t xml:space="preserve">Óskar:</w:t>
       </w:r>
     </w:p>
     <w:sectPr>
       <w:headerReference r:id="rId6" w:type="default"/>
+      <w:footerReference r:id="rId7" w:type="default"/>
       <w:pgSz w:h="15840" w:w="12240"/>
       <w:pgMar w:bottom="1440" w:top="1440" w:left="1440" w:right="1440" w:header="720" w:footer="720"/>
       <w:pgNumType w:start="1"/>
     </w:sectPr>
   </w:body>
 </w:document>
+</file>
+
+<file path=word/footer1.xml><?xml version="1.0" encoding="utf-8"?>
+<w:ftr xmlns:mc="http://schemas.openxmlformats.org/markup-compatibility/2006" xmlns:o="urn:schemas-microsoft-com:office:office" xmlns:r="http://schemas.openxmlformats.org/officeDocument/2006/relationships" xmlns:m="http://schemas.openxmlformats.org/officeDocument/2006/math" xmlns:v="urn:schemas-microsoft-com:vml" xmlns:wp="http://schemas.openxmlformats.org/drawingml/2006/wordprocessingDrawing" xmlns:w10="urn:schemas-microsoft-com:office:word" xmlns:w="http://schemas.openxmlformats.org/wordprocessingml/2006/main" xmlns:wne="http://schemas.microsoft.com/office/word/2006/wordml" xmlns:sl="http://schemas.openxmlformats.org/schemaLibrary/2006/main" xmlns:a="http://schemas.openxmlformats.org/drawingml/2006/main" xmlns:pic="http://schemas.openxmlformats.org/drawingml/2006/picture" xmlns:c="http://schemas.openxmlformats.org/drawingml/2006/chart" xmlns:lc="http://schemas.openxmlformats.org/drawingml/2006/lockedCanvas" xmlns:dgm="http://schemas.openxmlformats.org/drawingml/2006/diagram" xmlns:wps="http://schemas.microsoft.com/office/word/2010/wordprocessingShape" xmlns:wpg="http://schemas.microsoft.com/office/word/2010/wordprocessingGroup" xmlns:w14="http://schemas.microsoft.com/office/word/2010/wordml" xmlns:w15="http://schemas.microsoft.com/office/word/2012/wordml">
+  <w:p>
+    <w:pPr>
+      <w:rPr/>
+    </w:pPr>
+    <w:r>
+      <w:rPr>
+        <w:rtl w:val="0"/>
+      </w:rPr>
+    </w:r>
+  </w:p>
+</w:ftr>
 </file>
 
 <file path=word/header1.xml><?xml version="1.0" encoding="utf-8"?>

</xml_diff>